<commit_message>
Added Manager and Router1 to address list.
</commit_message>
<xml_diff>
--- a/docs/MY Address Assignment.docx
+++ b/docs/MY Address Assignment.docx
@@ -36,8 +36,6 @@
       <w:r>
         <w:t>derby</w:t>
       </w:r>
-      <w:bookmarkStart w:id="0" w:name="_GoBack"/>
-      <w:bookmarkEnd w:id="0"/>
       <w:r>
         <w:t xml:space="preserve"> nodes, it just prints the payload…</w:t>
       </w:r>
@@ -1037,6 +1035,127 @@
             <w:r>
               <w:t>0x2F</w:t>
             </w:r>
+          </w:p>
+        </w:tc>
+      </w:tr>
+    </w:tbl>
+    <w:p/>
+    <w:p/>
+    <w:tbl>
+      <w:tblPr>
+        <w:tblStyle w:val="TableGrid"/>
+        <w:tblW w:w="0" w:type="auto"/>
+        <w:jc w:val="center"/>
+        <w:tblLook w:val="04A0" w:firstRow="1" w:lastRow="0" w:firstColumn="1" w:lastColumn="0" w:noHBand="0" w:noVBand="1"/>
+      </w:tblPr>
+      <w:tblGrid>
+        <w:gridCol w:w="4788"/>
+        <w:gridCol w:w="4788"/>
+      </w:tblGrid>
+      <w:tr>
+        <w:trPr>
+          <w:jc w:val="center"/>
+        </w:trPr>
+        <w:tc>
+          <w:tcPr>
+            <w:tcW w:w="4788" w:type="dxa"/>
+          </w:tcPr>
+          <w:p>
+            <w:pPr>
+              <w:jc w:val="center"/>
+              <w:rPr>
+                <w:u w:val="single"/>
+              </w:rPr>
+            </w:pPr>
+            <w:r>
+              <w:rPr>
+                <w:u w:val="single"/>
+              </w:rPr>
+              <w:t>Router Name</w:t>
+            </w:r>
+          </w:p>
+        </w:tc>
+        <w:tc>
+          <w:tcPr>
+            <w:tcW w:w="4788" w:type="dxa"/>
+          </w:tcPr>
+          <w:p>
+            <w:pPr>
+              <w:jc w:val="center"/>
+              <w:rPr>
+                <w:u w:val="single"/>
+              </w:rPr>
+            </w:pPr>
+            <w:r>
+              <w:rPr>
+                <w:u w:val="single"/>
+              </w:rPr>
+              <w:t>MY Address</w:t>
+            </w:r>
+          </w:p>
+        </w:tc>
+      </w:tr>
+      <w:tr>
+        <w:trPr>
+          <w:jc w:val="center"/>
+        </w:trPr>
+        <w:tc>
+          <w:tcPr>
+            <w:tcW w:w="4788" w:type="dxa"/>
+          </w:tcPr>
+          <w:p>
+            <w:pPr>
+              <w:jc w:val="center"/>
+            </w:pPr>
+            <w:r>
+              <w:t>Manager</w:t>
+            </w:r>
+          </w:p>
+        </w:tc>
+        <w:tc>
+          <w:tcPr>
+            <w:tcW w:w="4788" w:type="dxa"/>
+          </w:tcPr>
+          <w:p>
+            <w:pPr>
+              <w:jc w:val="center"/>
+            </w:pPr>
+            <w:r>
+              <w:t>0x01</w:t>
+            </w:r>
+          </w:p>
+        </w:tc>
+      </w:tr>
+      <w:tr>
+        <w:trPr>
+          <w:jc w:val="center"/>
+        </w:trPr>
+        <w:tc>
+          <w:tcPr>
+            <w:tcW w:w="4788" w:type="dxa"/>
+          </w:tcPr>
+          <w:p>
+            <w:pPr>
+              <w:jc w:val="center"/>
+            </w:pPr>
+            <w:r>
+              <w:t>Router 1</w:t>
+            </w:r>
+          </w:p>
+        </w:tc>
+        <w:tc>
+          <w:tcPr>
+            <w:tcW w:w="4788" w:type="dxa"/>
+          </w:tcPr>
+          <w:p>
+            <w:pPr>
+              <w:jc w:val="center"/>
+            </w:pPr>
+            <w:r>
+              <w:t>0x02</w:t>
+            </w:r>
+            <w:bookmarkStart w:id="0" w:name="_GoBack"/>
+            <w:bookmarkEnd w:id="0"/>
           </w:p>
         </w:tc>
       </w:tr>

</xml_diff>

<commit_message>
Edits to addresses. Work on Scoreboard will be abandoned. ScienceFair code cleaned up.
</commit_message>
<xml_diff>
--- a/docs/MY Address Assignment.docx
+++ b/docs/MY Address Assignment.docx
@@ -10,10 +10,53 @@
         <w:br/>
         <w:t>Channel: C</w:t>
       </w:r>
+      <w:bookmarkStart w:id="0" w:name="_GoBack"/>
+      <w:bookmarkEnd w:id="0"/>
     </w:p>
     <w:p>
       <w:r>
         <w:t>Manager MY: 0x01</w:t>
+      </w:r>
+      <w:r>
+        <w:br/>
+      </w:r>
+      <w:r>
+        <w:br/>
+      </w:r>
+      <w:r>
+        <w:t>Controller Triangle Red MY: 0x39</w:t>
+      </w:r>
+      <w:r>
+        <w:br/>
+      </w:r>
+      <w:r>
+        <w:t xml:space="preserve">Controller Triangle </w:t>
+      </w:r>
+      <w:r>
+        <w:t>Blue MY: 0x3A</w:t>
+      </w:r>
+      <w:r>
+        <w:br/>
+      </w:r>
+      <w:r>
+        <w:t xml:space="preserve">Controller Triangle </w:t>
+      </w:r>
+      <w:r>
+        <w:t>Green MY: 0x3B</w:t>
+      </w:r>
+      <w:r>
+        <w:br/>
+      </w:r>
+      <w:r>
+        <w:t xml:space="preserve">Controller Triangle </w:t>
+      </w:r>
+      <w:r>
+        <w:t>Yellow MY: 0x3C</w:t>
+      </w:r>
+    </w:p>
+    <w:p>
+      <w:r>
+        <w:t>Scoreboard MY: 0x05</w:t>
       </w:r>
     </w:p>
     <w:p>
@@ -730,8 +773,6 @@
             <w:r>
               <w:t>0x1</w:t>
             </w:r>
-            <w:bookmarkStart w:id="0" w:name="_GoBack"/>
-            <w:bookmarkEnd w:id="0"/>
             <w:r>
               <w:t>F</w:t>
             </w:r>
@@ -1147,6 +1188,7 @@
               <w:jc w:val="center"/>
             </w:pPr>
             <w:r>
+              <w:lastRenderedPageBreak/>
               <w:t>Router 1</w:t>
             </w:r>
           </w:p>
@@ -1373,7 +1415,6 @@
       <w:spacing w:after="0" w:line="240" w:lineRule="auto"/>
     </w:pPr>
     <w:tblPr>
-      <w:tblInd w:w="0" w:type="dxa"/>
       <w:tblBorders>
         <w:top w:val="single" w:sz="4" w:space="0" w:color="auto"/>
         <w:left w:val="single" w:sz="4" w:space="0" w:color="auto"/>
@@ -1382,12 +1423,6 @@
         <w:insideH w:val="single" w:sz="4" w:space="0" w:color="auto"/>
         <w:insideV w:val="single" w:sz="4" w:space="0" w:color="auto"/>
       </w:tblBorders>
-      <w:tblCellMar>
-        <w:top w:w="0" w:type="dxa"/>
-        <w:left w:w="108" w:type="dxa"/>
-        <w:bottom w:w="0" w:type="dxa"/>
-        <w:right w:w="108" w:type="dxa"/>
-      </w:tblCellMar>
     </w:tblPr>
   </w:style>
 </w:styles>
@@ -1589,7 +1624,6 @@
       <w:spacing w:after="0" w:line="240" w:lineRule="auto"/>
     </w:pPr>
     <w:tblPr>
-      <w:tblInd w:w="0" w:type="dxa"/>
       <w:tblBorders>
         <w:top w:val="single" w:sz="4" w:space="0" w:color="auto"/>
         <w:left w:val="single" w:sz="4" w:space="0" w:color="auto"/>
@@ -1598,12 +1632,6 @@
         <w:insideH w:val="single" w:sz="4" w:space="0" w:color="auto"/>
         <w:insideV w:val="single" w:sz="4" w:space="0" w:color="auto"/>
       </w:tblBorders>
-      <w:tblCellMar>
-        <w:top w:w="0" w:type="dxa"/>
-        <w:left w:w="108" w:type="dxa"/>
-        <w:bottom w:w="0" w:type="dxa"/>
-        <w:right w:w="108" w:type="dxa"/>
-      </w:tblCellMar>
     </w:tblPr>
   </w:style>
 </w:styles>

</xml_diff>

<commit_message>
Updated MY Addresses for additional controllers.
</commit_message>
<xml_diff>
--- a/docs/MY Address Assignment.docx
+++ b/docs/MY Address Assignment.docx
@@ -10,8 +10,6 @@
         <w:br/>
         <w:t>Channel: C</w:t>
       </w:r>
-      <w:bookmarkStart w:id="0" w:name="_GoBack"/>
-      <w:bookmarkEnd w:id="0"/>
     </w:p>
     <w:p>
       <w:r>
@@ -28,31 +26,30 @@
       </w:r>
       <w:r>
         <w:br/>
-      </w:r>
-      <w:r>
-        <w:t xml:space="preserve">Controller Triangle </w:t>
-      </w:r>
-      <w:r>
-        <w:t>Blue MY: 0x3A</w:t>
+        <w:t>Controller Triangle Blue MY: 0x3A</w:t>
       </w:r>
       <w:r>
         <w:br/>
-      </w:r>
-      <w:r>
-        <w:t xml:space="preserve">Controller Triangle </w:t>
-      </w:r>
-      <w:r>
-        <w:t>Green MY: 0x3B</w:t>
+        <w:t>Controller Triangle Green MY: 0x3B</w:t>
       </w:r>
       <w:r>
         <w:br/>
+        <w:t>Controller Triangle Yellow MY: 0x3C</w:t>
       </w:r>
       <w:r>
-        <w:t xml:space="preserve">Controller Triangle </w:t>
+        <w:br/>
+        <w:t>Controller Triangle Purple MY: 0x3D</w:t>
       </w:r>
       <w:r>
-        <w:t>Yellow MY: 0x3C</w:t>
+        <w:br/>
+        <w:t>Controller Triangle Black MY: 0x3E</w:t>
       </w:r>
+      <w:r>
+        <w:br/>
+        <w:t>Controller Triangle Orange MY: 0x3F</w:t>
+      </w:r>
+      <w:bookmarkStart w:id="0" w:name="_GoBack"/>
+      <w:bookmarkEnd w:id="0"/>
     </w:p>
     <w:p>
       <w:r>
@@ -1120,6 +1117,7 @@
               <w:rPr>
                 <w:u w:val="single"/>
               </w:rPr>
+              <w:lastRenderedPageBreak/>
               <w:t>Router Name</w:t>
             </w:r>
           </w:p>
@@ -1188,7 +1186,6 @@
               <w:jc w:val="center"/>
             </w:pPr>
             <w:r>
-              <w:lastRenderedPageBreak/>
               <w:t>Router 1</w:t>
             </w:r>
           </w:p>

</xml_diff>